<commit_message>
*Big Important Update to Application*
-Added project for writing code
-Added empty database
-Added reference to new project to the UI project

Minor updates:
-Some notes on best practice and using code from Engine in UI added to README
-Some edits to attribute list
</commit_message>
<xml_diff>
--- a/Design Documents/Database Design/Attribute List.docx
+++ b/Design Documents/Database Design/Attribute List.docx
@@ -15,7 +15,10 @@
         <w:pStyle w:val="Subtitle"/>
       </w:pPr>
       <w:r>
-        <w:t>List of potential entities/attributes for design of database</w:t>
+        <w:t>List of potential entities/attributes for design of databas</w:t>
+      </w:r>
+      <w:r>
+        <w:t>e</w:t>
       </w:r>
     </w:p>
     <w:p>
@@ -25,6 +28,261 @@
           <w:ilvl w:val="0"/>
           <w:numId w:val="1"/>
         </w:numPr>
+        <w:sectPr>
+          <w:pgSz w:w="16838" w:h="11906" w:orient="landscape"/>
+          <w:pgMar w:top="1440" w:right="1440" w:bottom="1440" w:left="1440" w:header="708" w:footer="708" w:gutter="0"/>
+          <w:cols w:space="708"/>
+          <w:docGrid w:linePitch="360"/>
+        </w:sectPr>
+      </w:pPr>
+    </w:p>
+    <w:p>
+      <w:pPr>
+        <w:pStyle w:val="ListParagraph"/>
+        <w:numPr>
+          <w:ilvl w:val="0"/>
+          <w:numId w:val="1"/>
+        </w:numPr>
+      </w:pPr>
+      <w:r>
+        <w:t>Patients</w:t>
+      </w:r>
+    </w:p>
+    <w:p>
+      <w:pPr>
+        <w:pStyle w:val="ListParagraph"/>
+        <w:numPr>
+          <w:ilvl w:val="1"/>
+          <w:numId w:val="1"/>
+        </w:numPr>
+      </w:pPr>
+      <w:r>
+        <w:t>NHSPatientNumber (candidate key)</w:t>
+      </w:r>
+    </w:p>
+    <w:p>
+      <w:pPr>
+        <w:pStyle w:val="ListParagraph"/>
+        <w:numPr>
+          <w:ilvl w:val="1"/>
+          <w:numId w:val="1"/>
+        </w:numPr>
+      </w:pPr>
+      <w:r>
+        <w:t>FirstName</w:t>
+      </w:r>
+    </w:p>
+    <w:p>
+      <w:pPr>
+        <w:pStyle w:val="ListParagraph"/>
+        <w:numPr>
+          <w:ilvl w:val="1"/>
+          <w:numId w:val="1"/>
+        </w:numPr>
+      </w:pPr>
+      <w:r>
+        <w:t>LastName</w:t>
+      </w:r>
+    </w:p>
+    <w:p>
+      <w:pPr>
+        <w:pStyle w:val="ListParagraph"/>
+        <w:numPr>
+          <w:ilvl w:val="1"/>
+          <w:numId w:val="1"/>
+        </w:numPr>
+      </w:pPr>
+      <w:r>
+        <w:t>DateofBirth</w:t>
+      </w:r>
+    </w:p>
+    <w:p>
+      <w:pPr>
+        <w:pStyle w:val="ListParagraph"/>
+        <w:numPr>
+          <w:ilvl w:val="0"/>
+          <w:numId w:val="1"/>
+        </w:numPr>
+      </w:pPr>
+      <w:r>
+        <w:t>StaffMembers</w:t>
+      </w:r>
+    </w:p>
+    <w:p>
+      <w:pPr>
+        <w:pStyle w:val="ListParagraph"/>
+        <w:numPr>
+          <w:ilvl w:val="1"/>
+          <w:numId w:val="1"/>
+        </w:numPr>
+      </w:pPr>
+      <w:r>
+        <w:t>StaffNumber (candidate key)</w:t>
+      </w:r>
+    </w:p>
+    <w:p>
+      <w:pPr>
+        <w:pStyle w:val="ListParagraph"/>
+        <w:numPr>
+          <w:ilvl w:val="1"/>
+          <w:numId w:val="1"/>
+        </w:numPr>
+      </w:pPr>
+      <w:r>
+        <w:t>FirstName</w:t>
+      </w:r>
+    </w:p>
+    <w:p>
+      <w:pPr>
+        <w:pStyle w:val="ListParagraph"/>
+        <w:numPr>
+          <w:ilvl w:val="1"/>
+          <w:numId w:val="1"/>
+        </w:numPr>
+      </w:pPr>
+      <w:r>
+        <w:t>LastName</w:t>
+      </w:r>
+    </w:p>
+    <w:p>
+      <w:pPr>
+        <w:pStyle w:val="ListParagraph"/>
+        <w:numPr>
+          <w:ilvl w:val="1"/>
+          <w:numId w:val="1"/>
+        </w:numPr>
+      </w:pPr>
+      <w:r>
+        <w:t>JobRole</w:t>
+      </w:r>
+    </w:p>
+    <w:p>
+      <w:pPr>
+        <w:pStyle w:val="ListParagraph"/>
+        <w:numPr>
+          <w:ilvl w:val="1"/>
+          <w:numId w:val="1"/>
+        </w:numPr>
+      </w:pPr>
+      <w:r>
+        <w:t>JobTitle</w:t>
+      </w:r>
+    </w:p>
+    <w:p>
+      <w:pPr>
+        <w:pStyle w:val="ListParagraph"/>
+        <w:numPr>
+          <w:ilvl w:val="1"/>
+          <w:numId w:val="1"/>
+        </w:numPr>
+      </w:pPr>
+      <w:r>
+        <w:t>DateOfBirth</w:t>
+      </w:r>
+    </w:p>
+    <w:p>
+      <w:pPr>
+        <w:pStyle w:val="ListParagraph"/>
+        <w:numPr>
+          <w:ilvl w:val="1"/>
+          <w:numId w:val="1"/>
+        </w:numPr>
+      </w:pPr>
+      <w:r>
+        <w:t>StaffPicture</w:t>
+      </w:r>
+    </w:p>
+    <w:p>
+      <w:pPr>
+        <w:pStyle w:val="ListParagraph"/>
+        <w:numPr>
+          <w:ilvl w:val="1"/>
+          <w:numId w:val="1"/>
+        </w:numPr>
+      </w:pPr>
+      <w:r>
+        <w:t>EmailAddress</w:t>
+      </w:r>
+    </w:p>
+    <w:p>
+      <w:pPr>
+        <w:pStyle w:val="ListParagraph"/>
+        <w:numPr>
+          <w:ilvl w:val="1"/>
+          <w:numId w:val="1"/>
+        </w:numPr>
+      </w:pPr>
+      <w:r>
+        <w:t>PagerNumber</w:t>
+      </w:r>
+    </w:p>
+    <w:p>
+      <w:pPr>
+        <w:pStyle w:val="ListParagraph"/>
+        <w:numPr>
+          <w:ilvl w:val="0"/>
+          <w:numId w:val="1"/>
+        </w:numPr>
+      </w:pPr>
+      <w:r>
+        <w:t>StaffAssignments</w:t>
+      </w:r>
+    </w:p>
+    <w:p>
+      <w:pPr>
+        <w:pStyle w:val="ListParagraph"/>
+        <w:numPr>
+          <w:ilvl w:val="1"/>
+          <w:numId w:val="1"/>
+        </w:numPr>
+      </w:pPr>
+      <w:r>
+        <w:t>BedNumber</w:t>
+      </w:r>
+    </w:p>
+    <w:p>
+      <w:pPr>
+        <w:pStyle w:val="ListParagraph"/>
+        <w:numPr>
+          <w:ilvl w:val="1"/>
+          <w:numId w:val="1"/>
+        </w:numPr>
+      </w:pPr>
+      <w:r>
+        <w:t>BayNumber</w:t>
+      </w:r>
+    </w:p>
+    <w:p>
+      <w:pPr>
+        <w:pStyle w:val="ListParagraph"/>
+        <w:numPr>
+          <w:ilvl w:val="1"/>
+          <w:numId w:val="1"/>
+        </w:numPr>
+      </w:pPr>
+      <w:r>
+        <w:t>StaffMember</w:t>
+      </w:r>
+    </w:p>
+    <w:p>
+      <w:pPr>
+        <w:pStyle w:val="ListParagraph"/>
+        <w:numPr>
+          <w:ilvl w:val="0"/>
+          <w:numId w:val="1"/>
+        </w:numPr>
+      </w:pPr>
+      <w:r>
+        <w:t>PatientAssignments</w:t>
+      </w:r>
+    </w:p>
+    <w:p>
+      <w:pPr>
+        <w:pStyle w:val="ListParagraph"/>
+        <w:numPr>
+          <w:ilvl w:val="1"/>
+          <w:numId w:val="1"/>
+        </w:numPr>
       </w:pPr>
       <w:r>
         <w:t>Patient</w:t>
@@ -39,43 +297,19 @@
         </w:numPr>
       </w:pPr>
       <w:r>
-        <w:t>NHSPatientNumber (candidate key)</w:t>
-      </w:r>
-    </w:p>
-    <w:p>
-      <w:pPr>
-        <w:pStyle w:val="ListParagraph"/>
-        <w:numPr>
-          <w:ilvl w:val="1"/>
-          <w:numId w:val="1"/>
-        </w:numPr>
-      </w:pPr>
-      <w:r>
-        <w:t>FirstName</w:t>
-      </w:r>
-    </w:p>
-    <w:p>
-      <w:pPr>
-        <w:pStyle w:val="ListParagraph"/>
-        <w:numPr>
-          <w:ilvl w:val="1"/>
-          <w:numId w:val="1"/>
-        </w:numPr>
-      </w:pPr>
-      <w:r>
-        <w:t>LastName</w:t>
-      </w:r>
-    </w:p>
-    <w:p>
-      <w:pPr>
-        <w:pStyle w:val="ListParagraph"/>
-        <w:numPr>
-          <w:ilvl w:val="1"/>
-          <w:numId w:val="1"/>
-        </w:numPr>
-      </w:pPr>
-      <w:r>
-        <w:t>DateofBirth</w:t>
+        <w:t>BedNumber</w:t>
+      </w:r>
+    </w:p>
+    <w:p>
+      <w:pPr>
+        <w:pStyle w:val="ListParagraph"/>
+        <w:numPr>
+          <w:ilvl w:val="1"/>
+          <w:numId w:val="1"/>
+        </w:numPr>
+      </w:pPr>
+      <w:r>
+        <w:t>BayNumber</w:t>
       </w:r>
     </w:p>
     <w:p>
@@ -87,115 +321,34 @@
         </w:numPr>
       </w:pPr>
       <w:r>
-        <w:t>Staff</w:t>
-      </w:r>
-    </w:p>
-    <w:p>
-      <w:pPr>
-        <w:pStyle w:val="ListParagraph"/>
-        <w:numPr>
-          <w:ilvl w:val="1"/>
-          <w:numId w:val="1"/>
-        </w:numPr>
-      </w:pPr>
-      <w:r>
-        <w:t>StaffNumber (candidate key)</w:t>
-      </w:r>
-    </w:p>
-    <w:p>
-      <w:pPr>
-        <w:pStyle w:val="ListParagraph"/>
-        <w:numPr>
-          <w:ilvl w:val="1"/>
-          <w:numId w:val="1"/>
-        </w:numPr>
-      </w:pPr>
-      <w:r>
-        <w:t>FirstName</w:t>
-      </w:r>
-    </w:p>
-    <w:p>
-      <w:pPr>
-        <w:pStyle w:val="ListParagraph"/>
-        <w:numPr>
-          <w:ilvl w:val="1"/>
-          <w:numId w:val="1"/>
-        </w:numPr>
-      </w:pPr>
-      <w:r>
-        <w:t>LastName</w:t>
-      </w:r>
-    </w:p>
-    <w:p>
-      <w:pPr>
-        <w:pStyle w:val="ListParagraph"/>
-        <w:numPr>
-          <w:ilvl w:val="1"/>
-          <w:numId w:val="1"/>
-        </w:numPr>
-      </w:pPr>
-      <w:r>
-        <w:t>JobRole</w:t>
-      </w:r>
-    </w:p>
-    <w:p>
-      <w:pPr>
-        <w:pStyle w:val="ListParagraph"/>
-        <w:numPr>
-          <w:ilvl w:val="1"/>
-          <w:numId w:val="1"/>
-        </w:numPr>
-      </w:pPr>
-      <w:r>
-        <w:t>JobTitle</w:t>
-      </w:r>
-    </w:p>
-    <w:p>
-      <w:pPr>
-        <w:pStyle w:val="ListParagraph"/>
-        <w:numPr>
-          <w:ilvl w:val="1"/>
-          <w:numId w:val="1"/>
-        </w:numPr>
-      </w:pPr>
-      <w:r>
-        <w:t>DateOfBirth</w:t>
-      </w:r>
-    </w:p>
-    <w:p>
-      <w:pPr>
-        <w:pStyle w:val="ListParagraph"/>
-        <w:numPr>
-          <w:ilvl w:val="1"/>
-          <w:numId w:val="1"/>
-        </w:numPr>
-      </w:pPr>
-      <w:r>
-        <w:t>StaffPicture</w:t>
-      </w:r>
-    </w:p>
-    <w:p>
-      <w:pPr>
-        <w:pStyle w:val="ListParagraph"/>
-        <w:numPr>
-          <w:ilvl w:val="1"/>
-          <w:numId w:val="1"/>
-        </w:numPr>
-      </w:pPr>
-      <w:r>
-        <w:t>EmailAddress</w:t>
-      </w:r>
-    </w:p>
-    <w:p>
-      <w:pPr>
-        <w:pStyle w:val="ListParagraph"/>
-        <w:numPr>
-          <w:ilvl w:val="1"/>
-          <w:numId w:val="1"/>
-        </w:numPr>
-      </w:pPr>
-      <w:r>
-        <w:t>PagerNumber</w:t>
+        <w:t>JobRoles</w:t>
+      </w:r>
+    </w:p>
+    <w:p>
+      <w:pPr>
+        <w:pStyle w:val="ListParagraph"/>
+        <w:numPr>
+          <w:ilvl w:val="1"/>
+          <w:numId w:val="1"/>
+        </w:numPr>
+      </w:pPr>
+      <w:r>
+        <w:t>Role</w:t>
+      </w:r>
+      <w:r>
+        <w:t>Name</w:t>
+      </w:r>
+    </w:p>
+    <w:p>
+      <w:pPr>
+        <w:pStyle w:val="ListParagraph"/>
+        <w:numPr>
+          <w:ilvl w:val="1"/>
+          <w:numId w:val="1"/>
+        </w:numPr>
+      </w:pPr>
+      <w:r>
+        <w:t>ContactMethod</w:t>
       </w:r>
     </w:p>
     <w:p>
@@ -207,31 +360,31 @@
         </w:numPr>
       </w:pPr>
       <w:r>
-        <w:t>StaffAssignment</w:t>
-      </w:r>
-    </w:p>
-    <w:p>
-      <w:pPr>
-        <w:pStyle w:val="ListParagraph"/>
-        <w:numPr>
-          <w:ilvl w:val="1"/>
-          <w:numId w:val="1"/>
-        </w:numPr>
-      </w:pPr>
-      <w:r>
-        <w:t>BedNumber</w:t>
-      </w:r>
-    </w:p>
-    <w:p>
-      <w:pPr>
-        <w:pStyle w:val="ListParagraph"/>
-        <w:numPr>
-          <w:ilvl w:val="1"/>
-          <w:numId w:val="1"/>
-        </w:numPr>
-      </w:pPr>
-      <w:r>
-        <w:t>BayNumber</w:t>
+        <w:t>MonitorTypes</w:t>
+      </w:r>
+    </w:p>
+    <w:p>
+      <w:pPr>
+        <w:pStyle w:val="ListParagraph"/>
+        <w:numPr>
+          <w:ilvl w:val="1"/>
+          <w:numId w:val="1"/>
+        </w:numPr>
+      </w:pPr>
+      <w:r>
+        <w:t>Name</w:t>
+      </w:r>
+    </w:p>
+    <w:p>
+      <w:pPr>
+        <w:pStyle w:val="ListParagraph"/>
+        <w:numPr>
+          <w:ilvl w:val="1"/>
+          <w:numId w:val="1"/>
+        </w:numPr>
+      </w:pPr>
+      <w:r>
+        <w:t>ReadFrequency</w:t>
       </w:r>
     </w:p>
     <w:p>
@@ -243,7 +396,7 @@
         </w:numPr>
       </w:pPr>
       <w:r>
-        <w:t>PatientAssignment</w:t>
+        <w:t>MonitorLimitSettings</w:t>
       </w:r>
     </w:p>
     <w:p>
@@ -267,19 +420,407 @@
         </w:numPr>
       </w:pPr>
       <w:r>
-        <w:t>Bed</w:t>
-      </w:r>
-    </w:p>
-    <w:p>
-      <w:pPr>
-        <w:pStyle w:val="ListParagraph"/>
-        <w:numPr>
-          <w:ilvl w:val="1"/>
-          <w:numId w:val="1"/>
-        </w:numPr>
-      </w:pPr>
-      <w:r>
-        <w:t>Bay</w:t>
+        <w:t>MonitorType</w:t>
+      </w:r>
+    </w:p>
+    <w:p>
+      <w:pPr>
+        <w:pStyle w:val="ListParagraph"/>
+        <w:numPr>
+          <w:ilvl w:val="1"/>
+          <w:numId w:val="1"/>
+        </w:numPr>
+      </w:pPr>
+      <w:r>
+        <w:t>UpperOrLower</w:t>
+      </w:r>
+    </w:p>
+    <w:p>
+      <w:pPr>
+        <w:pStyle w:val="ListParagraph"/>
+        <w:numPr>
+          <w:ilvl w:val="1"/>
+          <w:numId w:val="1"/>
+        </w:numPr>
+      </w:pPr>
+      <w:r>
+        <w:t>Value</w:t>
+      </w:r>
+    </w:p>
+    <w:p>
+      <w:pPr>
+        <w:pStyle w:val="ListParagraph"/>
+        <w:numPr>
+          <w:ilvl w:val="0"/>
+          <w:numId w:val="1"/>
+        </w:numPr>
+      </w:pPr>
+      <w:r>
+        <w:t>AlarmRecords</w:t>
+      </w:r>
+    </w:p>
+    <w:p>
+      <w:pPr>
+        <w:pStyle w:val="ListParagraph"/>
+        <w:numPr>
+          <w:ilvl w:val="1"/>
+          <w:numId w:val="1"/>
+        </w:numPr>
+      </w:pPr>
+      <w:r>
+        <w:t>Patient</w:t>
+      </w:r>
+    </w:p>
+    <w:p>
+      <w:pPr>
+        <w:pStyle w:val="ListParagraph"/>
+        <w:numPr>
+          <w:ilvl w:val="1"/>
+          <w:numId w:val="1"/>
+        </w:numPr>
+      </w:pPr>
+      <w:r>
+        <w:t>MonitorType</w:t>
+      </w:r>
+    </w:p>
+    <w:p>
+      <w:pPr>
+        <w:pStyle w:val="ListParagraph"/>
+        <w:numPr>
+          <w:ilvl w:val="1"/>
+          <w:numId w:val="1"/>
+        </w:numPr>
+      </w:pPr>
+      <w:r>
+        <w:t>DateTimeStart</w:t>
+      </w:r>
+    </w:p>
+    <w:p>
+      <w:pPr>
+        <w:pStyle w:val="ListParagraph"/>
+        <w:numPr>
+          <w:ilvl w:val="1"/>
+          <w:numId w:val="1"/>
+        </w:numPr>
+      </w:pPr>
+      <w:r>
+        <w:t>DateTimeStop</w:t>
+      </w:r>
+    </w:p>
+    <w:p>
+      <w:pPr>
+        <w:pStyle w:val="ListParagraph"/>
+        <w:numPr>
+          <w:ilvl w:val="1"/>
+          <w:numId w:val="1"/>
+        </w:numPr>
+      </w:pPr>
+      <w:r>
+        <w:t>MedicalStaffAttending</w:t>
+      </w:r>
+    </w:p>
+    <w:p>
+      <w:pPr>
+        <w:pStyle w:val="ListParagraph"/>
+        <w:numPr>
+          <w:ilvl w:val="1"/>
+          <w:numId w:val="1"/>
+        </w:numPr>
+      </w:pPr>
+      <w:r>
+        <w:t>Notes</w:t>
+      </w:r>
+    </w:p>
+    <w:p>
+      <w:pPr>
+        <w:pStyle w:val="ListParagraph"/>
+        <w:numPr>
+          <w:ilvl w:val="0"/>
+          <w:numId w:val="1"/>
+        </w:numPr>
+      </w:pPr>
+      <w:r>
+        <w:t>StaffActivityRecords</w:t>
+      </w:r>
+    </w:p>
+    <w:p>
+      <w:pPr>
+        <w:pStyle w:val="ListParagraph"/>
+        <w:numPr>
+          <w:ilvl w:val="1"/>
+          <w:numId w:val="1"/>
+        </w:numPr>
+      </w:pPr>
+      <w:r>
+        <w:t>StaffMember</w:t>
+      </w:r>
+    </w:p>
+    <w:p>
+      <w:pPr>
+        <w:pStyle w:val="ListParagraph"/>
+        <w:numPr>
+          <w:ilvl w:val="1"/>
+          <w:numId w:val="1"/>
+        </w:numPr>
+      </w:pPr>
+      <w:r>
+        <w:t>InOrOut</w:t>
+      </w:r>
+    </w:p>
+    <w:p>
+      <w:pPr>
+        <w:pStyle w:val="ListParagraph"/>
+        <w:numPr>
+          <w:ilvl w:val="1"/>
+          <w:numId w:val="1"/>
+        </w:numPr>
+      </w:pPr>
+      <w:r>
+        <w:t>DateTime</w:t>
+      </w:r>
+    </w:p>
+    <w:p>
+      <w:pPr>
+        <w:pStyle w:val="ListParagraph"/>
+        <w:numPr>
+          <w:ilvl w:val="0"/>
+          <w:numId w:val="1"/>
+        </w:numPr>
+      </w:pPr>
+      <w:r>
+        <w:t>PatientDefaultMonitorSettings</w:t>
+      </w:r>
+    </w:p>
+    <w:p>
+      <w:pPr>
+        <w:pStyle w:val="ListParagraph"/>
+        <w:numPr>
+          <w:ilvl w:val="1"/>
+          <w:numId w:val="1"/>
+        </w:numPr>
+      </w:pPr>
+      <w:r>
+        <w:lastRenderedPageBreak/>
+        <w:t>Patient</w:t>
+      </w:r>
+    </w:p>
+    <w:p>
+      <w:pPr>
+        <w:pStyle w:val="ListParagraph"/>
+        <w:numPr>
+          <w:ilvl w:val="1"/>
+          <w:numId w:val="1"/>
+        </w:numPr>
+      </w:pPr>
+      <w:r>
+        <w:t>Slot</w:t>
+      </w:r>
+    </w:p>
+    <w:p>
+      <w:pPr>
+        <w:pStyle w:val="ListParagraph"/>
+        <w:numPr>
+          <w:ilvl w:val="1"/>
+          <w:numId w:val="1"/>
+        </w:numPr>
+      </w:pPr>
+      <w:r>
+        <w:t>MonitorTyp</w:t>
+      </w:r>
+      <w:r>
+        <w:t>e</w:t>
+      </w:r>
+    </w:p>
+    <w:p>
+      <w:pPr>
+        <w:pStyle w:val="ListParagraph"/>
+        <w:numPr>
+          <w:ilvl w:val="0"/>
+          <w:numId w:val="1"/>
+        </w:numPr>
+      </w:pPr>
+      <w:r>
+        <w:t>PatientDiagnosis</w:t>
+      </w:r>
+    </w:p>
+    <w:p>
+      <w:pPr>
+        <w:pStyle w:val="ListParagraph"/>
+        <w:numPr>
+          <w:ilvl w:val="1"/>
+          <w:numId w:val="1"/>
+        </w:numPr>
+      </w:pPr>
+      <w:r>
+        <w:t>Patient</w:t>
+      </w:r>
+    </w:p>
+    <w:p>
+      <w:pPr>
+        <w:pStyle w:val="ListParagraph"/>
+        <w:numPr>
+          <w:ilvl w:val="1"/>
+          <w:numId w:val="1"/>
+        </w:numPr>
+      </w:pPr>
+      <w:r>
+        <w:t>Diagnosis</w:t>
+      </w:r>
+    </w:p>
+    <w:p>
+      <w:pPr>
+        <w:pStyle w:val="ListParagraph"/>
+        <w:numPr>
+          <w:ilvl w:val="0"/>
+          <w:numId w:val="1"/>
+        </w:numPr>
+      </w:pPr>
+      <w:r>
+        <w:t>PatientTreatment</w:t>
+      </w:r>
+    </w:p>
+    <w:p>
+      <w:pPr>
+        <w:pStyle w:val="ListParagraph"/>
+        <w:numPr>
+          <w:ilvl w:val="1"/>
+          <w:numId w:val="1"/>
+        </w:numPr>
+      </w:pPr>
+      <w:r>
+        <w:t>Patient</w:t>
+      </w:r>
+    </w:p>
+    <w:p>
+      <w:pPr>
+        <w:pStyle w:val="ListParagraph"/>
+        <w:numPr>
+          <w:ilvl w:val="1"/>
+          <w:numId w:val="1"/>
+        </w:numPr>
+      </w:pPr>
+      <w:r>
+        <w:t>TreatmentDescription</w:t>
+      </w:r>
+    </w:p>
+    <w:p>
+      <w:pPr>
+        <w:pStyle w:val="ListParagraph"/>
+        <w:numPr>
+          <w:ilvl w:val="1"/>
+          <w:numId w:val="1"/>
+        </w:numPr>
+      </w:pPr>
+      <w:r>
+        <w:t>NextTreatmentDue</w:t>
+      </w:r>
+    </w:p>
+    <w:p>
+      <w:pPr>
+        <w:pStyle w:val="ListParagraph"/>
+        <w:numPr>
+          <w:ilvl w:val="0"/>
+          <w:numId w:val="1"/>
+        </w:numPr>
+      </w:pPr>
+      <w:r>
+        <w:t>PatientMedication</w:t>
+      </w:r>
+    </w:p>
+    <w:p>
+      <w:pPr>
+        <w:pStyle w:val="ListParagraph"/>
+        <w:numPr>
+          <w:ilvl w:val="1"/>
+          <w:numId w:val="1"/>
+        </w:numPr>
+      </w:pPr>
+      <w:r>
+        <w:t>Patient</w:t>
+      </w:r>
+    </w:p>
+    <w:p>
+      <w:pPr>
+        <w:pStyle w:val="ListParagraph"/>
+        <w:numPr>
+          <w:ilvl w:val="1"/>
+          <w:numId w:val="1"/>
+        </w:numPr>
+      </w:pPr>
+      <w:r>
+        <w:t>MedicationName</w:t>
+      </w:r>
+    </w:p>
+    <w:p>
+      <w:pPr>
+        <w:pStyle w:val="ListParagraph"/>
+        <w:numPr>
+          <w:ilvl w:val="1"/>
+          <w:numId w:val="1"/>
+        </w:numPr>
+      </w:pPr>
+      <w:r>
+        <w:t>DosageFrequency</w:t>
+      </w:r>
+    </w:p>
+    <w:p>
+      <w:pPr>
+        <w:pStyle w:val="ListParagraph"/>
+        <w:numPr>
+          <w:ilvl w:val="1"/>
+          <w:numId w:val="1"/>
+        </w:numPr>
+      </w:pPr>
+      <w:r>
+        <w:t>Notes</w:t>
+      </w:r>
+    </w:p>
+    <w:p>
+      <w:pPr>
+        <w:pStyle w:val="ListParagraph"/>
+        <w:numPr>
+          <w:ilvl w:val="0"/>
+          <w:numId w:val="1"/>
+        </w:numPr>
+      </w:pPr>
+      <w:r>
+        <w:t>PatientMedicalNote</w:t>
+      </w:r>
+    </w:p>
+    <w:p>
+      <w:pPr>
+        <w:pStyle w:val="ListParagraph"/>
+        <w:numPr>
+          <w:ilvl w:val="1"/>
+          <w:numId w:val="1"/>
+        </w:numPr>
+      </w:pPr>
+      <w:r>
+        <w:t>Patient</w:t>
+      </w:r>
+    </w:p>
+    <w:p>
+      <w:pPr>
+        <w:pStyle w:val="ListParagraph"/>
+        <w:numPr>
+          <w:ilvl w:val="1"/>
+          <w:numId w:val="1"/>
+        </w:numPr>
+      </w:pPr>
+      <w:r>
+        <w:t>EnteringStaffMember</w:t>
+      </w:r>
+    </w:p>
+    <w:p>
+      <w:pPr>
+        <w:pStyle w:val="ListParagraph"/>
+        <w:numPr>
+          <w:ilvl w:val="1"/>
+          <w:numId w:val="1"/>
+        </w:numPr>
+      </w:pPr>
+      <w:r>
+        <w:t>DateTime</w:t>
       </w:r>
       <w:bookmarkStart w:id="0" w:name="_GoBack"/>
       <w:bookmarkEnd w:id="0"/>
@@ -288,328 +829,19 @@
       <w:pPr>
         <w:pStyle w:val="ListParagraph"/>
         <w:numPr>
-          <w:ilvl w:val="0"/>
-          <w:numId w:val="1"/>
-        </w:numPr>
-      </w:pPr>
-      <w:r>
-        <w:t>JobRole</w:t>
-      </w:r>
-    </w:p>
-    <w:p>
-      <w:pPr>
-        <w:pStyle w:val="ListParagraph"/>
-        <w:numPr>
-          <w:ilvl w:val="1"/>
-          <w:numId w:val="1"/>
-        </w:numPr>
-      </w:pPr>
-      <w:r>
-        <w:t>Name</w:t>
-      </w:r>
-    </w:p>
-    <w:p>
-      <w:pPr>
-        <w:pStyle w:val="ListParagraph"/>
-        <w:numPr>
-          <w:ilvl w:val="1"/>
-          <w:numId w:val="1"/>
-        </w:numPr>
-      </w:pPr>
-      <w:r>
-        <w:t>ContactMethod</w:t>
-      </w:r>
-    </w:p>
-    <w:p>
-      <w:pPr>
-        <w:pStyle w:val="ListParagraph"/>
-        <w:numPr>
-          <w:ilvl w:val="0"/>
-          <w:numId w:val="1"/>
-        </w:numPr>
-      </w:pPr>
-      <w:r>
-        <w:t>Monitor</w:t>
-      </w:r>
-      <w:r>
-        <w:t>Type</w:t>
-      </w:r>
-    </w:p>
-    <w:p>
-      <w:pPr>
-        <w:pStyle w:val="ListParagraph"/>
-        <w:numPr>
-          <w:ilvl w:val="1"/>
-          <w:numId w:val="1"/>
-        </w:numPr>
-      </w:pPr>
-      <w:r>
-        <w:t>Name</w:t>
-      </w:r>
-    </w:p>
-    <w:p>
-      <w:pPr>
-        <w:pStyle w:val="ListParagraph"/>
-        <w:numPr>
-          <w:ilvl w:val="1"/>
-          <w:numId w:val="1"/>
-        </w:numPr>
-      </w:pPr>
-      <w:r>
-        <w:t>ReadFrequency</w:t>
-      </w:r>
-    </w:p>
-    <w:p>
-      <w:pPr>
-        <w:pStyle w:val="ListParagraph"/>
-        <w:numPr>
-          <w:ilvl w:val="0"/>
-          <w:numId w:val="1"/>
-        </w:numPr>
-      </w:pPr>
-      <w:r>
-        <w:t>MonitorLimitSetting</w:t>
-      </w:r>
-    </w:p>
-    <w:p>
-      <w:pPr>
-        <w:pStyle w:val="ListParagraph"/>
-        <w:numPr>
-          <w:ilvl w:val="1"/>
-          <w:numId w:val="1"/>
-        </w:numPr>
-      </w:pPr>
-      <w:r>
-        <w:t>Patient</w:t>
-      </w:r>
-    </w:p>
-    <w:p>
-      <w:pPr>
-        <w:pStyle w:val="ListParagraph"/>
-        <w:numPr>
-          <w:ilvl w:val="1"/>
-          <w:numId w:val="1"/>
-        </w:numPr>
-      </w:pPr>
-      <w:r>
-        <w:t>MonitorType</w:t>
-      </w:r>
-    </w:p>
-    <w:p>
-      <w:pPr>
-        <w:pStyle w:val="ListParagraph"/>
-        <w:numPr>
-          <w:ilvl w:val="1"/>
-          <w:numId w:val="1"/>
-        </w:numPr>
-      </w:pPr>
-      <w:r>
-        <w:t>UpperOrLower</w:t>
-      </w:r>
-    </w:p>
-    <w:p>
-      <w:pPr>
-        <w:pStyle w:val="ListParagraph"/>
-        <w:numPr>
-          <w:ilvl w:val="1"/>
-          <w:numId w:val="1"/>
-        </w:numPr>
-      </w:pPr>
-      <w:r>
-        <w:t>Value</w:t>
-      </w:r>
-    </w:p>
-    <w:p>
-      <w:pPr>
-        <w:pStyle w:val="ListParagraph"/>
-        <w:numPr>
-          <w:ilvl w:val="0"/>
-          <w:numId w:val="1"/>
-        </w:numPr>
-      </w:pPr>
-      <w:r>
-        <w:t>AlarmRecord</w:t>
-      </w:r>
-    </w:p>
-    <w:p>
-      <w:pPr>
-        <w:pStyle w:val="ListParagraph"/>
-        <w:numPr>
-          <w:ilvl w:val="1"/>
-          <w:numId w:val="1"/>
-        </w:numPr>
-      </w:pPr>
-      <w:r>
-        <w:t>Patient</w:t>
-      </w:r>
-    </w:p>
-    <w:p>
-      <w:pPr>
-        <w:pStyle w:val="ListParagraph"/>
-        <w:numPr>
-          <w:ilvl w:val="1"/>
-          <w:numId w:val="1"/>
-        </w:numPr>
-      </w:pPr>
-      <w:r>
-        <w:t>MonitorType</w:t>
-      </w:r>
-    </w:p>
-    <w:p>
-      <w:pPr>
-        <w:pStyle w:val="ListParagraph"/>
-        <w:numPr>
-          <w:ilvl w:val="1"/>
-          <w:numId w:val="1"/>
-        </w:numPr>
-      </w:pPr>
-      <w:r>
-        <w:t>DateTimeStart</w:t>
-      </w:r>
-    </w:p>
-    <w:p>
-      <w:pPr>
-        <w:pStyle w:val="ListParagraph"/>
-        <w:numPr>
-          <w:ilvl w:val="1"/>
-          <w:numId w:val="1"/>
-        </w:numPr>
-      </w:pPr>
-      <w:r>
-        <w:t>DateTimeStop</w:t>
-      </w:r>
-    </w:p>
-    <w:p>
-      <w:pPr>
-        <w:pStyle w:val="ListParagraph"/>
-        <w:numPr>
-          <w:ilvl w:val="1"/>
-          <w:numId w:val="1"/>
-        </w:numPr>
-      </w:pPr>
-      <w:r>
-        <w:t>MedicalStaffAttending</w:t>
-      </w:r>
-    </w:p>
-    <w:p>
-      <w:pPr>
-        <w:pStyle w:val="ListParagraph"/>
-        <w:numPr>
-          <w:ilvl w:val="1"/>
-          <w:numId w:val="1"/>
-        </w:numPr>
-      </w:pPr>
-      <w:r>
-        <w:lastRenderedPageBreak/>
-        <w:t>Notes</w:t>
-      </w:r>
-    </w:p>
-    <w:p>
-      <w:pPr>
-        <w:pStyle w:val="ListParagraph"/>
-        <w:numPr>
-          <w:ilvl w:val="0"/>
-          <w:numId w:val="1"/>
-        </w:numPr>
-      </w:pPr>
-      <w:r>
-        <w:t>StaffActivityRecord</w:t>
-      </w:r>
-    </w:p>
-    <w:p>
-      <w:pPr>
-        <w:pStyle w:val="ListParagraph"/>
-        <w:numPr>
-          <w:ilvl w:val="1"/>
-          <w:numId w:val="1"/>
-        </w:numPr>
-      </w:pPr>
-      <w:r>
-        <w:t>StaffMember</w:t>
-      </w:r>
-    </w:p>
-    <w:p>
-      <w:pPr>
-        <w:pStyle w:val="ListParagraph"/>
-        <w:numPr>
-          <w:ilvl w:val="1"/>
-          <w:numId w:val="1"/>
-        </w:numPr>
-      </w:pPr>
-      <w:r>
-        <w:t>InOrOut</w:t>
-      </w:r>
-    </w:p>
-    <w:p>
-      <w:pPr>
-        <w:pStyle w:val="ListParagraph"/>
-        <w:numPr>
-          <w:ilvl w:val="1"/>
-          <w:numId w:val="1"/>
-        </w:numPr>
-      </w:pPr>
-      <w:r>
-        <w:t>DateTime</w:t>
-      </w:r>
-    </w:p>
-    <w:p>
-      <w:pPr>
-        <w:pStyle w:val="ListParagraph"/>
-        <w:numPr>
-          <w:ilvl w:val="0"/>
-          <w:numId w:val="1"/>
-        </w:numPr>
-      </w:pPr>
-      <w:r>
-        <w:t>PatientDefault</w:t>
-      </w:r>
-      <w:r>
-        <w:t>Monitor</w:t>
-      </w:r>
-      <w:r>
-        <w:t>Setting</w:t>
-      </w:r>
-    </w:p>
-    <w:p>
-      <w:pPr>
-        <w:pStyle w:val="ListParagraph"/>
-        <w:numPr>
-          <w:ilvl w:val="1"/>
-          <w:numId w:val="1"/>
-        </w:numPr>
-      </w:pPr>
-      <w:r>
-        <w:t>Patient</w:t>
-      </w:r>
-    </w:p>
-    <w:p>
-      <w:pPr>
-        <w:pStyle w:val="ListParagraph"/>
-        <w:numPr>
-          <w:ilvl w:val="1"/>
-          <w:numId w:val="1"/>
-        </w:numPr>
-      </w:pPr>
-      <w:r>
-        <w:t>Slot</w:t>
-      </w:r>
-    </w:p>
-    <w:p>
-      <w:pPr>
-        <w:pStyle w:val="ListParagraph"/>
-        <w:numPr>
-          <w:ilvl w:val="1"/>
-          <w:numId w:val="1"/>
-        </w:numPr>
-      </w:pPr>
-      <w:r>
-        <w:t>MonitorType</w:t>
+          <w:ilvl w:val="1"/>
+          <w:numId w:val="1"/>
+        </w:numPr>
+      </w:pPr>
+      <w:r>
+        <w:t>NoteText</w:t>
       </w:r>
     </w:p>
     <w:sectPr>
-      <w:pgSz w:w="11906" w:h="16838"/>
+      <w:type w:val="continuous"/>
+      <w:pgSz w:w="16838" w:h="11906" w:orient="landscape"/>
       <w:pgMar w:top="1440" w:right="1440" w:bottom="1440" w:left="1440" w:header="708" w:footer="708" w:gutter="0"/>
-      <w:cols w:space="708"/>
+      <w:cols w:num="2" w:space="708"/>
       <w:docGrid w:linePitch="360"/>
     </w:sectPr>
   </w:body>
@@ -909,7 +1141,7 @@
     <w:lsdException w:name="Table Web 2" w:semiHidden="1" w:unhideWhenUsed="1"/>
     <w:lsdException w:name="Table Web 3" w:semiHidden="1" w:unhideWhenUsed="1"/>
     <w:lsdException w:name="Balloon Text" w:semiHidden="1" w:unhideWhenUsed="1"/>
-    <w:lsdException w:name="Table Grid" w:semiHidden="1" w:uiPriority="59" w:unhideWhenUsed="1"/>
+    <w:lsdException w:name="Table Grid" w:uiPriority="59"/>
     <w:lsdException w:name="Table Theme" w:semiHidden="1" w:unhideWhenUsed="1"/>
     <w:lsdException w:name="Placeholder Text" w:semiHidden="1"/>
     <w:lsdException w:name="No Spacing" w:uiPriority="1" w:qFormat="1"/>

</xml_diff>